<commit_message>
bad way:need to redesign R1
</commit_message>
<xml_diff>
--- a/fazatron/R1.docx
+++ b/fazatron/R1.docx
@@ -1835,25 +1835,7 @@
         <w:rPr>
           <w:rFonts w:eastAsiaTheme="minorEastAsia"/>
         </w:rPr>
-        <w:t>(</w:t>
-      </w:r>
-      <w:r>
-        <w:rPr>
-          <w:rFonts w:eastAsiaTheme="minorEastAsia"/>
-        </w:rPr>
-        <w:t>узлы</w:t>
-      </w:r>
-      <w:r>
-        <w:rPr>
-          <w:rFonts w:eastAsiaTheme="minorEastAsia"/>
-        </w:rPr>
-        <w:t>)</w:t>
-      </w:r>
-      <w:r>
-        <w:rPr>
-          <w:rFonts w:eastAsiaTheme="minorEastAsia"/>
-        </w:rPr>
-        <w:t xml:space="preserve"> полиномов Чебышева первого рода определяются как:</w:t>
+        <w:t>полиномов Чебышева первого рода определяются как:</w:t>
       </w:r>
     </w:p>
     <w:p>
@@ -2175,9 +2157,7 @@
       <w:pPr>
         <w:ind w:firstLine="567"/>
         <w:rPr>
-          <w:rFonts w:ascii="Cambria Math" w:eastAsiaTheme="minorEastAsia" w:hAnsi="Cambria Math"/>
-          <w:lang w:val="en-US"/>
-          <w:oMath/>
+          <w:rFonts w:eastAsiaTheme="minorEastAsia"/>
         </w:rPr>
       </w:pPr>
       <w:r>
@@ -2195,6 +2175,20 @@
           <m:t>k = 0,…,n</m:t>
         </m:r>
       </m:oMath>
+    </w:p>
+    <w:p>
+      <w:pPr>
+        <w:ind w:firstLine="567"/>
+        <w:rPr>
+          <w:rFonts w:eastAsiaTheme="minorEastAsia"/>
+        </w:rPr>
+      </w:pPr>
+      <w:r>
+        <w:rPr>
+          <w:rFonts w:eastAsiaTheme="minorEastAsia"/>
+        </w:rPr>
+        <w:t>Вычисленные по формулам …. И … нули полиномов выберем в качестве узлов интерполирования.</w:t>
+      </w:r>
     </w:p>
     <w:p>
       <w:pPr>
@@ -3237,6 +3231,35 @@
     </w:p>
     <w:p>
       <w:pPr>
+        <w:ind w:left="567"/>
+      </w:pPr>
+      <w:r>
+        <w:t xml:space="preserve">Написать про возможность разложения </w:t>
+      </w:r>
+      <w:r>
+        <w:rPr>
+          <w:lang w:val="en-US"/>
+        </w:rPr>
+        <w:t>sin</w:t>
+      </w:r>
+      <w:r>
+        <w:t>(</w:t>
+      </w:r>
+      <w:r>
+        <w:rPr>
+          <w:lang w:val="en-US"/>
+        </w:rPr>
+        <w:t>x</w:t>
+      </w:r>
+      <w:r>
+        <w:t>)</w:t>
+      </w:r>
+      <w:r>
+        <w:t xml:space="preserve"> в степенной ряд.</w:t>
+      </w:r>
+    </w:p>
+    <w:p>
+      <w:pPr>
         <w:pStyle w:val="a3"/>
         <w:numPr>
           <w:ilvl w:val="2"/>
@@ -3252,6 +3275,61 @@
     </w:p>
     <w:p>
       <w:pPr>
+        <w:ind w:firstLine="567"/>
+      </w:pPr>
+      <w:r>
+        <w:t xml:space="preserve">Из </w:t>
+      </w:r>
+      <w:r>
+        <w:t xml:space="preserve">[1], </w:t>
+      </w:r>
+      <w:r>
+        <w:t xml:space="preserve">следует, что на вычисление функции с помощью разложения в </w:t>
+      </w:r>
+      <w:proofErr w:type="gramStart"/>
+      <w:r>
+        <w:t xml:space="preserve">ряд Тейлора </w:t>
+      </w:r>
+      <w:r>
+        <w:t>затрачивается меньше времени,  чем</w:t>
+      </w:r>
+      <w:proofErr w:type="gramEnd"/>
+      <w:r>
+        <w:t xml:space="preserve"> </w:t>
+      </w:r>
+      <w:r>
+        <w:t xml:space="preserve">с помощью разложения </w:t>
+      </w:r>
+      <w:r>
+        <w:t>по полиномам Чебышева. Но в случае, если значения косинусов узлов полиномов Чебышева будут заданы таблично, аппроксимация полиномами Чебышева выполнится быстрее.</w:t>
+      </w:r>
+    </w:p>
+    <w:p>
+      <w:pPr>
+        <w:ind w:firstLine="567"/>
+      </w:pPr>
+      <w:r>
+        <w:t xml:space="preserve">Кроме того, аппроксимация полиномами Чебышева (АПЧ) обеспечивает гарантированно меньшую ошибку, чем разложение в ряд Тейлора (РТ). Ошибка АПЧ знакопеременна </w:t>
+      </w:r>
+      <w:r>
+        <w:t>и распределена равномерно на всем диапазоне определения аргумента (ДОА). Ошибка РТ быстро растет к границам ДОА.</w:t>
+      </w:r>
+    </w:p>
+    <w:p>
+      <w:pPr>
+        <w:ind w:firstLine="567"/>
+      </w:pPr>
+      <w:r>
+        <w:t>Из написанного выше следует, что аппроксимация функции полиномами Чебышева предпочтительнее разложения функции в ряд Тейл</w:t>
+      </w:r>
+      <w:bookmarkStart w:id="0" w:name="_GoBack"/>
+      <w:bookmarkEnd w:id="0"/>
+      <w:r>
+        <w:t>ора.</w:t>
+      </w:r>
+    </w:p>
+    <w:p>
+      <w:pPr>
         <w:pStyle w:val="a3"/>
         <w:numPr>
           <w:ilvl w:val="2"/>
@@ -3259,7 +3337,21 @@
         </w:numPr>
       </w:pPr>
       <w:r>
-        <w:t xml:space="preserve">Общий вид разложения в ряд для функции </w:t>
+        <w:t xml:space="preserve">Общий вид разложения в ряд для </w:t>
+      </w:r>
+      <w:r>
+        <w:t xml:space="preserve">тригонометрической </w:t>
+      </w:r>
+      <w:r>
+        <w:t xml:space="preserve">функции </w:t>
+      </w:r>
+    </w:p>
+    <w:p>
+      <w:pPr>
+        <w:ind w:firstLine="567"/>
+      </w:pPr>
+      <w:r>
+        <w:t xml:space="preserve">Форма Лагранжа интерполяции полиномами используется для нахождения полиномов, которые лучшим образом аппроксимируют функцию </w:t>
       </w:r>
       <w:r>
         <w:rPr>
@@ -3277,7 +3369,7 @@
         <w:t>x</w:t>
       </w:r>
       <w:r>
-        <w:t>)</w:t>
+        <w:t>).</w:t>
       </w:r>
     </w:p>
     <w:p>
@@ -3289,6 +3381,7 @@
         </w:numPr>
       </w:pPr>
       <w:r>
+        <w:lastRenderedPageBreak/>
         <w:t>Полная запись р</w:t>
       </w:r>
       <w:r>
@@ -3315,40 +3408,52 @@
     </w:p>
     <w:p>
       <w:pPr>
+        <w:pStyle w:val="a3"/>
+        <w:numPr>
+          <w:ilvl w:val="1"/>
+          <w:numId w:val="2"/>
+        </w:numPr>
+      </w:pPr>
+      <w:r>
+        <w:t xml:space="preserve">Алгоритм вычисления функции </w:t>
+      </w:r>
+      <w:r>
+        <w:rPr>
+          <w:lang w:val="en-US"/>
+        </w:rPr>
+        <w:t>sin</w:t>
+      </w:r>
+      <w:r>
+        <w:t>(</w:t>
+      </w:r>
+      <w:r>
+        <w:rPr>
+          <w:lang w:val="en-US"/>
+        </w:rPr>
+        <w:t>x</w:t>
+      </w:r>
+      <w:r>
+        <w:t xml:space="preserve">) </w:t>
+      </w:r>
+      <w:r>
+        <w:t>методом разложения в ряд</w:t>
+      </w:r>
+      <w:r>
+        <w:t xml:space="preserve"> по полиномам Чебышева</w:t>
+      </w:r>
+    </w:p>
+    <w:p>
+      <w:pPr>
         <w:ind w:left="567"/>
       </w:pPr>
-      <w:r>
-        <w:t xml:space="preserve">1.5 </w:t>
-      </w:r>
-      <w:r>
-        <w:t xml:space="preserve">Алгоритм вычисления функции </w:t>
-      </w:r>
-      <w:r>
-        <w:rPr>
-          <w:lang w:val="en-US"/>
-        </w:rPr>
-        <w:t>sin</w:t>
-      </w:r>
-      <w:r>
-        <w:t>(</w:t>
-      </w:r>
-      <w:r>
-        <w:rPr>
-          <w:lang w:val="en-US"/>
-        </w:rPr>
-        <w:t>x</w:t>
-      </w:r>
-      <w:r>
-        <w:t xml:space="preserve">) </w:t>
-      </w:r>
-      <w:r>
-        <w:t>методом разложения в ряд</w:t>
-      </w:r>
-      <w:r>
-        <w:t xml:space="preserve"> по полиномам Чебышева</w:t>
-      </w:r>
-      <w:bookmarkStart w:id="0" w:name="_GoBack"/>
-      <w:bookmarkEnd w:id="0"/>
+    </w:p>
+    <w:p>
+      <w:pPr>
+        <w:ind w:left="567"/>
+      </w:pPr>
+      <w:r>
+        <w:t>Придется переделать!</w:t>
+      </w:r>
     </w:p>
     <w:sectPr>
       <w:pgSz w:w="11906" w:h="16838"/>
@@ -4353,7 +4458,7 @@
 </file>
 
 <file path=customXml/itemProps1.xml><?xml version="1.0" encoding="utf-8"?>
-<ds:datastoreItem xmlns:ds="http://schemas.openxmlformats.org/officeDocument/2006/customXml" ds:itemID="{85BE2ACC-5BD8-4D91-8F8E-0143EDA0A9F2}">
+<ds:datastoreItem xmlns:ds="http://schemas.openxmlformats.org/officeDocument/2006/customXml" ds:itemID="{6C072058-6BF0-4D9D-B6F7-350F88466252}">
   <ds:schemaRefs>
     <ds:schemaRef ds:uri="http://schemas.openxmlformats.org/officeDocument/2006/bibliography"/>
   </ds:schemaRefs>

</xml_diff>

<commit_message>
pre end v1 R1
</commit_message>
<xml_diff>
--- a/fazatron/R1.docx
+++ b/fazatron/R1.docx
@@ -1515,16 +1515,7 @@
           <w:szCs w:val="28"/>
         </w:rPr>
         <w:lastRenderedPageBreak/>
-        <w:t>Критерий согласия данного метода – совпадение значений функций</w:t>
-      </w:r>
-      <w:proofErr w:type="gramStart"/>
-      <w:r>
-        <w:rPr>
-          <w:rFonts w:ascii="Times New Roman" w:hAnsi="Times New Roman" w:cs="Times New Roman"/>
-          <w:sz w:val="28"/>
-          <w:szCs w:val="28"/>
-        </w:rPr>
-        <w:t xml:space="preserve"> </w:t>
+        <w:t xml:space="preserve">Критерий согласия данного метода – совпадение значений функций </w:t>
       </w:r>
       <m:oMath>
         <m:r>
@@ -1550,16 +1541,7 @@
           <w:sz w:val="28"/>
           <w:szCs w:val="28"/>
         </w:rPr>
-        <w:t xml:space="preserve"> </w:t>
-      </w:r>
-      <w:proofErr w:type="gramEnd"/>
-      <w:r>
-        <w:rPr>
-          <w:rFonts w:ascii="Times New Roman" w:eastAsiaTheme="minorEastAsia" w:hAnsi="Times New Roman" w:cs="Times New Roman"/>
-          <w:sz w:val="28"/>
-          <w:szCs w:val="28"/>
-        </w:rPr>
-        <w:t xml:space="preserve">и </w:t>
+        <w:t xml:space="preserve"> и </w:t>
       </w:r>
       <m:oMath>
         <m:r>
@@ -1577,7 +1559,43 @@
           <w:sz w:val="28"/>
           <w:szCs w:val="28"/>
         </w:rPr>
-        <w:t xml:space="preserve"> в узлах.</w:t>
+        <w:t xml:space="preserve"> </w:t>
+      </w:r>
+      <w:proofErr w:type="gramStart"/>
+      <w:r>
+        <w:rPr>
+          <w:rFonts w:ascii="Times New Roman" w:eastAsiaTheme="minorEastAsia" w:hAnsi="Times New Roman" w:cs="Times New Roman"/>
+          <w:sz w:val="28"/>
+          <w:szCs w:val="28"/>
+        </w:rPr>
+        <w:t>в</w:t>
+      </w:r>
+      <w:proofErr w:type="gramEnd"/>
+      <w:r>
+        <w:rPr>
+          <w:rFonts w:ascii="Times New Roman" w:eastAsiaTheme="minorEastAsia" w:hAnsi="Times New Roman" w:cs="Times New Roman"/>
+          <w:sz w:val="28"/>
+          <w:szCs w:val="28"/>
+        </w:rPr>
+        <w:t xml:space="preserve"> </w:t>
+      </w:r>
+      <w:proofErr w:type="gramStart"/>
+      <w:r>
+        <w:rPr>
+          <w:rFonts w:ascii="Times New Roman" w:eastAsiaTheme="minorEastAsia" w:hAnsi="Times New Roman" w:cs="Times New Roman"/>
+          <w:sz w:val="28"/>
+          <w:szCs w:val="28"/>
+        </w:rPr>
+        <w:t>узлах</w:t>
+      </w:r>
+      <w:proofErr w:type="gramEnd"/>
+      <w:r>
+        <w:rPr>
+          <w:rFonts w:ascii="Times New Roman" w:eastAsiaTheme="minorEastAsia" w:hAnsi="Times New Roman" w:cs="Times New Roman"/>
+          <w:sz w:val="28"/>
+          <w:szCs w:val="28"/>
+        </w:rPr>
+        <w:t>.</w:t>
       </w:r>
       <w:r>
         <w:rPr>
@@ -1681,17 +1699,7 @@
           <w:sz w:val="28"/>
           <w:szCs w:val="28"/>
         </w:rPr>
-        <w:t>Полиномы Чебышева являются непрерывными рекуррентно вычисляемыми ортогональными функциями. В настоящий момент разработано и исследовано 4 вида полиномов Чебышева, но в данной работе будут</w:t>
-      </w:r>
-      <w:bookmarkStart w:id="0" w:name="_GoBack"/>
-      <w:bookmarkEnd w:id="0"/>
-      <w:r>
-        <w:rPr>
-          <w:rFonts w:ascii="Times New Roman" w:hAnsi="Times New Roman" w:cs="Times New Roman"/>
-          <w:sz w:val="28"/>
-          <w:szCs w:val="28"/>
-        </w:rPr>
-        <w:t xml:space="preserve"> рассмотрены только полиномы первого рода.</w:t>
+        <w:t>Полиномы Чебышева являются непрерывными рекуррентно вычисляемыми ортогональными функциями. В настоящий момент разработано и исследовано 4 вида полиномов Чебышева, но в данной работе будут рассмотрены только полиномы первого рода.</w:t>
       </w:r>
     </w:p>
     <w:p>
@@ -2792,16 +2800,14 @@
         </w:rPr>
         <w:t xml:space="preserve">аются одной из следующих формул, </w:t>
       </w:r>
-      <w:proofErr w:type="spellStart"/>
-      <w:r>
-        <w:rPr>
-          <w:rFonts w:ascii="Times New Roman" w:eastAsiaTheme="minorEastAsia" w:hAnsi="Times New Roman" w:cs="Times New Roman"/>
-          <w:sz w:val="28"/>
-          <w:szCs w:val="28"/>
-        </w:rPr>
-        <w:t>различаюшихся</w:t>
-      </w:r>
-      <w:proofErr w:type="spellEnd"/>
+      <w:r>
+        <w:rPr>
+          <w:rFonts w:ascii="Times New Roman" w:eastAsiaTheme="minorEastAsia" w:hAnsi="Times New Roman" w:cs="Times New Roman"/>
+          <w:sz w:val="28"/>
+          <w:szCs w:val="28"/>
+        </w:rPr>
+        <w:t>различающихся</w:t>
+      </w:r>
       <w:r>
         <w:rPr>
           <w:rFonts w:ascii="Times New Roman" w:eastAsiaTheme="minorEastAsia" w:hAnsi="Times New Roman" w:cs="Times New Roman"/>
@@ -4345,15 +4351,7 @@
             <w:sz w:val="28"/>
             <w:szCs w:val="28"/>
           </w:rPr>
-          <m:t>+…</m:t>
-        </m:r>
-        <m:r>
-          <w:rPr>
-            <w:rFonts w:ascii="Cambria Math" w:hAnsi="Cambria Math" w:cs="Times New Roman"/>
-            <w:sz w:val="28"/>
-            <w:szCs w:val="28"/>
-          </w:rPr>
-          <m:t>,</m:t>
+          <m:t>+…,</m:t>
         </m:r>
       </m:oMath>
       <w:r>
@@ -4932,15 +4930,7 @@
           <w:sz w:val="28"/>
           <w:szCs w:val="28"/>
         </w:rPr>
-        <w:t>непосредственный ра</w:t>
-      </w:r>
-      <w:r>
-        <w:rPr>
-          <w:rFonts w:ascii="Times New Roman" w:eastAsiaTheme="minorEastAsia" w:hAnsi="Times New Roman" w:cs="Times New Roman"/>
-          <w:sz w:val="28"/>
-          <w:szCs w:val="28"/>
-        </w:rPr>
-        <w:t xml:space="preserve">счет коэффициентов разложения. </w:t>
+        <w:t xml:space="preserve">непосредственный расчет коэффициентов разложения. </w:t>
       </w:r>
     </w:p>
     <w:p>
@@ -6533,93 +6523,11 @@
         <w:t>) полиномами Чебышева</w:t>
       </w:r>
     </w:p>
-    <w:p>
-      <w:pPr>
-        <w:spacing w:before="120" w:after="120" w:line="360" w:lineRule="auto"/>
-        <w:ind w:right="-2" w:firstLine="567"/>
-        <w:jc w:val="both"/>
-        <w:rPr>
-          <w:rFonts w:ascii="Times New Roman" w:eastAsiaTheme="minorEastAsia" w:hAnsi="Times New Roman" w:cs="Times New Roman"/>
-          <w:sz w:val="28"/>
-          <w:szCs w:val="28"/>
-        </w:rPr>
-      </w:pPr>
-      <w:r>
-        <w:rPr>
-          <w:rFonts w:ascii="Times New Roman" w:hAnsi="Times New Roman" w:cs="Times New Roman"/>
-          <w:sz w:val="28"/>
-          <w:szCs w:val="28"/>
-        </w:rPr>
-        <w:t xml:space="preserve">Функция </w:t>
-      </w:r>
-      <w:r>
-        <w:rPr>
-          <w:rFonts w:ascii="Times New Roman" w:hAnsi="Times New Roman" w:cs="Times New Roman"/>
-          <w:sz w:val="28"/>
-          <w:szCs w:val="28"/>
-          <w:lang w:val="en-US"/>
-        </w:rPr>
-        <w:t>sin</w:t>
-      </w:r>
-      <w:r>
-        <w:rPr>
-          <w:rFonts w:ascii="Times New Roman" w:hAnsi="Times New Roman" w:cs="Times New Roman"/>
-          <w:sz w:val="28"/>
-          <w:szCs w:val="28"/>
-        </w:rPr>
-        <w:t>(</w:t>
-      </w:r>
-      <w:r>
-        <w:rPr>
-          <w:rFonts w:ascii="Times New Roman" w:hAnsi="Times New Roman" w:cs="Times New Roman"/>
-          <w:sz w:val="28"/>
-          <w:szCs w:val="28"/>
-          <w:lang w:val="en-US"/>
-        </w:rPr>
-        <w:t>x</w:t>
-      </w:r>
-      <w:r>
-        <w:rPr>
-          <w:rFonts w:ascii="Times New Roman" w:hAnsi="Times New Roman" w:cs="Times New Roman"/>
-          <w:sz w:val="28"/>
-          <w:szCs w:val="28"/>
-        </w:rPr>
-        <w:t xml:space="preserve">) –нечетная, поэтому в разложение войдут только нечетные члены ряда.  В общем виде разложение </w:t>
-      </w:r>
-      <m:oMath>
-        <m:r>
-          <m:rPr>
-            <m:sty m:val="p"/>
-          </m:rPr>
-          <w:rPr>
-            <w:rFonts w:ascii="Cambria Math" w:hAnsi="Cambria Math" w:cs="Times New Roman"/>
-            <w:sz w:val="28"/>
-            <w:szCs w:val="28"/>
-          </w:rPr>
-          <m:t>sin⁡</m:t>
-        </m:r>
-        <m:r>
-          <w:rPr>
-            <w:rFonts w:ascii="Cambria Math" w:hAnsi="Cambria Math" w:cs="Times New Roman"/>
-            <w:sz w:val="28"/>
-            <w:szCs w:val="28"/>
-          </w:rPr>
-          <m:t>(x)</m:t>
-        </m:r>
-      </m:oMath>
-      <w:r>
-        <w:rPr>
-          <w:rFonts w:ascii="Times New Roman" w:eastAsiaTheme="minorEastAsia" w:hAnsi="Times New Roman" w:cs="Times New Roman"/>
-          <w:sz w:val="28"/>
-          <w:szCs w:val="28"/>
-        </w:rPr>
-        <w:t xml:space="preserve"> в степенной ряд по степеням аргумента выглядит следующим образом:</w:t>
-      </w:r>
-    </w:p>
     <w:tbl>
       <w:tblPr>
         <w:tblStyle w:val="a7"/>
-        <w:tblW w:w="0" w:type="auto"/>
+        <w:tblpPr w:leftFromText="180" w:rightFromText="180" w:vertAnchor="text" w:horzAnchor="margin" w:tblpY="1770"/>
+        <w:tblW w:w="10825" w:type="dxa"/>
         <w:tblBorders>
           <w:top w:val="none" w:sz="0" w:space="0" w:color="auto"/>
           <w:left w:val="none" w:sz="0" w:space="0" w:color="auto"/>
@@ -6631,23 +6539,22 @@
         <w:tblLook w:val="04A0" w:firstRow="1" w:lastRow="0" w:firstColumn="1" w:lastColumn="0" w:noHBand="0" w:noVBand="1"/>
       </w:tblPr>
       <w:tblGrid>
-        <w:gridCol w:w="9180"/>
-        <w:gridCol w:w="1525"/>
+        <w:gridCol w:w="9283"/>
+        <w:gridCol w:w="1542"/>
       </w:tblGrid>
       <w:tr>
         <w:trPr>
-          <w:trHeight w:val="1725"/>
+          <w:trHeight w:val="2263"/>
         </w:trPr>
         <w:tc>
           <w:tcPr>
-            <w:tcW w:w="9180" w:type="dxa"/>
+            <w:tcW w:w="9283" w:type="dxa"/>
             <w:vAlign w:val="center"/>
           </w:tcPr>
           <w:p>
             <w:pPr>
-              <w:spacing w:before="120" w:after="120" w:line="360" w:lineRule="auto"/>
-              <w:ind w:firstLine="567"/>
-              <w:jc w:val="both"/>
+              <w:spacing w:before="120" w:after="120"/>
+              <w:ind w:left="567" w:hanging="567"/>
               <w:rPr>
                 <w:rFonts w:ascii="Times New Roman" w:eastAsiaTheme="minorEastAsia" w:hAnsi="Times New Roman" w:cs="Times New Roman"/>
                 <w:sz w:val="28"/>
@@ -7969,7 +7876,7 @@
         </w:tc>
         <w:tc>
           <w:tcPr>
-            <w:tcW w:w="1525" w:type="dxa"/>
+            <w:tcW w:w="1542" w:type="dxa"/>
             <w:vAlign w:val="center"/>
           </w:tcPr>
           <w:p>
@@ -8000,10 +7907,93 @@
         <w:ind w:right="-2" w:firstLine="567"/>
         <w:jc w:val="both"/>
         <w:rPr>
+          <w:rFonts w:ascii="Times New Roman" w:eastAsiaTheme="minorEastAsia" w:hAnsi="Times New Roman" w:cs="Times New Roman"/>
+          <w:sz w:val="28"/>
+          <w:szCs w:val="28"/>
+        </w:rPr>
+      </w:pPr>
+      <w:r>
+        <w:rPr>
           <w:rFonts w:ascii="Times New Roman" w:hAnsi="Times New Roman" w:cs="Times New Roman"/>
           <w:sz w:val="28"/>
           <w:szCs w:val="28"/>
         </w:rPr>
+        <w:t xml:space="preserve">Функция </w:t>
+      </w:r>
+      <w:r>
+        <w:rPr>
+          <w:rFonts w:ascii="Times New Roman" w:hAnsi="Times New Roman" w:cs="Times New Roman"/>
+          <w:sz w:val="28"/>
+          <w:szCs w:val="28"/>
+          <w:lang w:val="en-US"/>
+        </w:rPr>
+        <w:t>sin</w:t>
+      </w:r>
+      <w:r>
+        <w:rPr>
+          <w:rFonts w:ascii="Times New Roman" w:hAnsi="Times New Roman" w:cs="Times New Roman"/>
+          <w:sz w:val="28"/>
+          <w:szCs w:val="28"/>
+        </w:rPr>
+        <w:t>(</w:t>
+      </w:r>
+      <w:r>
+        <w:rPr>
+          <w:rFonts w:ascii="Times New Roman" w:hAnsi="Times New Roman" w:cs="Times New Roman"/>
+          <w:sz w:val="28"/>
+          <w:szCs w:val="28"/>
+          <w:lang w:val="en-US"/>
+        </w:rPr>
+        <w:t>x</w:t>
+      </w:r>
+      <w:r>
+        <w:rPr>
+          <w:rFonts w:ascii="Times New Roman" w:hAnsi="Times New Roman" w:cs="Times New Roman"/>
+          <w:sz w:val="28"/>
+          <w:szCs w:val="28"/>
+        </w:rPr>
+        <w:t xml:space="preserve">) –нечетная, поэтому в разложение войдут только нечетные члены ряда.  В общем виде разложение </w:t>
+      </w:r>
+      <m:oMath>
+        <m:r>
+          <m:rPr>
+            <m:sty m:val="p"/>
+          </m:rPr>
+          <w:rPr>
+            <w:rFonts w:ascii="Cambria Math" w:hAnsi="Cambria Math" w:cs="Times New Roman"/>
+            <w:sz w:val="28"/>
+            <w:szCs w:val="28"/>
+          </w:rPr>
+          <m:t>sin⁡</m:t>
+        </m:r>
+        <m:r>
+          <w:rPr>
+            <w:rFonts w:ascii="Cambria Math" w:hAnsi="Cambria Math" w:cs="Times New Roman"/>
+            <w:sz w:val="28"/>
+            <w:szCs w:val="28"/>
+          </w:rPr>
+          <m:t>(x)</m:t>
+        </m:r>
+      </m:oMath>
+      <w:r>
+        <w:rPr>
+          <w:rFonts w:ascii="Times New Roman" w:eastAsiaTheme="minorEastAsia" w:hAnsi="Times New Roman" w:cs="Times New Roman"/>
+          <w:sz w:val="28"/>
+          <w:szCs w:val="28"/>
+        </w:rPr>
+        <w:t xml:space="preserve"> в степенной ряд по степеням аргумента выглядит следующим образом:</w:t>
+      </w:r>
+    </w:p>
+    <w:p>
+      <w:pPr>
+        <w:spacing w:before="120" w:after="120" w:line="360" w:lineRule="auto"/>
+        <w:ind w:right="-2" w:firstLine="567"/>
+        <w:jc w:val="both"/>
+        <w:rPr>
+          <w:rFonts w:ascii="Times New Roman" w:hAnsi="Times New Roman" w:cs="Times New Roman"/>
+          <w:sz w:val="28"/>
+          <w:szCs w:val="28"/>
+        </w:rPr>
       </w:pPr>
       <w:r>
         <w:rPr>
@@ -8011,9 +8001,10 @@
           <w:sz w:val="28"/>
           <w:szCs w:val="28"/>
         </w:rPr>
-        <w:lastRenderedPageBreak/>
         <w:t>Заменим выражения в скобках следующим образом:</w:t>
       </w:r>
+      <w:bookmarkStart w:id="0" w:name="_GoBack"/>
+      <w:bookmarkEnd w:id="0"/>
     </w:p>
     <w:tbl>
       <w:tblPr>
@@ -13200,7 +13191,7 @@
 </file>
 
 <file path=customXml/itemProps1.xml><?xml version="1.0" encoding="utf-8"?>
-<ds:datastoreItem xmlns:ds="http://schemas.openxmlformats.org/officeDocument/2006/customXml" ds:itemID="{49308A29-0CF5-4AF1-92A5-8C39B763F1F8}">
+<ds:datastoreItem xmlns:ds="http://schemas.openxmlformats.org/officeDocument/2006/customXml" ds:itemID="{800AA424-EAC7-452A-B63D-DFF77F7FE537}">
   <ds:schemaRefs>
     <ds:schemaRef ds:uri="http://schemas.openxmlformats.org/officeDocument/2006/bibliography"/>
   </ds:schemaRefs>

</xml_diff>

<commit_message>
added blok-scheme to R1
</commit_message>
<xml_diff>
--- a/fazatron/R1.docx
+++ b/fazatron/R1.docx
@@ -6228,8 +6228,6 @@
                                   </w:rPr>
                                   <m:t>2n</m:t>
                                 </m:r>
-                                <w:bookmarkStart w:id="0" w:name="_GoBack"/>
-                                <w:bookmarkEnd w:id="0"/>
                               </m:den>
                             </m:f>
                             <m:r>
@@ -12198,6 +12196,195 @@
           <w:szCs w:val="28"/>
         </w:rPr>
         <w:t>Блок-схема алгоритма</w:t>
+      </w:r>
+    </w:p>
+    <w:p>
+      <w:pPr>
+        <w:spacing w:before="120" w:after="120" w:line="360" w:lineRule="auto"/>
+        <w:ind w:right="-2" w:firstLine="567"/>
+        <w:jc w:val="both"/>
+        <w:rPr>
+          <w:rFonts w:ascii="Times New Roman" w:hAnsi="Times New Roman" w:cs="Times New Roman"/>
+          <w:sz w:val="28"/>
+          <w:szCs w:val="28"/>
+        </w:rPr>
+      </w:pPr>
+      <w:r>
+        <w:rPr>
+          <w:rFonts w:ascii="Times New Roman" w:hAnsi="Times New Roman" w:cs="Times New Roman"/>
+          <w:sz w:val="28"/>
+          <w:szCs w:val="28"/>
+        </w:rPr>
+        <w:t xml:space="preserve">На Рисунке 1.1приведена блок-схема алгоритма расчета функции </w:t>
+      </w:r>
+      <w:r>
+        <w:rPr>
+          <w:rFonts w:ascii="Times New Roman" w:hAnsi="Times New Roman" w:cs="Times New Roman"/>
+          <w:sz w:val="28"/>
+          <w:szCs w:val="28"/>
+          <w:lang w:val="en-US"/>
+        </w:rPr>
+        <w:t>sin</w:t>
+      </w:r>
+      <w:r>
+        <w:rPr>
+          <w:rFonts w:ascii="Times New Roman" w:hAnsi="Times New Roman" w:cs="Times New Roman"/>
+          <w:sz w:val="28"/>
+          <w:szCs w:val="28"/>
+        </w:rPr>
+        <w:t>(</w:t>
+      </w:r>
+      <w:r>
+        <w:rPr>
+          <w:rFonts w:ascii="Times New Roman" w:hAnsi="Times New Roman" w:cs="Times New Roman"/>
+          <w:sz w:val="28"/>
+          <w:szCs w:val="28"/>
+          <w:lang w:val="en-US"/>
+        </w:rPr>
+        <w:t>X</w:t>
+      </w:r>
+      <w:r>
+        <w:rPr>
+          <w:rFonts w:ascii="Times New Roman" w:hAnsi="Times New Roman" w:cs="Times New Roman"/>
+          <w:sz w:val="28"/>
+          <w:szCs w:val="28"/>
+        </w:rPr>
+        <w:t xml:space="preserve">) </w:t>
+      </w:r>
+      <w:r>
+        <w:rPr>
+          <w:rFonts w:ascii="Times New Roman" w:hAnsi="Times New Roman" w:cs="Times New Roman"/>
+          <w:sz w:val="28"/>
+          <w:szCs w:val="28"/>
+        </w:rPr>
+        <w:t xml:space="preserve"> через разложение в ряд через полиномы Чебышева.</w:t>
+      </w:r>
+      <w:bookmarkStart w:id="0" w:name="_GoBack"/>
+      <w:bookmarkEnd w:id="0"/>
+    </w:p>
+    <w:p>
+      <w:pPr>
+        <w:spacing w:before="120" w:after="120" w:line="360" w:lineRule="auto"/>
+        <w:ind w:right="-2"/>
+        <w:jc w:val="center"/>
+        <w:rPr>
+          <w:rFonts w:ascii="Times New Roman" w:hAnsi="Times New Roman" w:cs="Times New Roman"/>
+          <w:b/>
+          <w:sz w:val="28"/>
+          <w:szCs w:val="28"/>
+        </w:rPr>
+      </w:pPr>
+      <w:r>
+        <w:rPr>
+          <w:rFonts w:ascii="Times New Roman" w:hAnsi="Times New Roman" w:cs="Times New Roman"/>
+          <w:b/>
+          <w:noProof/>
+          <w:sz w:val="28"/>
+          <w:szCs w:val="28"/>
+          <w:lang w:eastAsia="ru-RU"/>
+        </w:rPr>
+        <w:lastRenderedPageBreak/>
+        <w:drawing>
+          <wp:inline distT="0" distB="0" distL="0" distR="0" wp14:anchorId="0064C5DA" wp14:editId="3506FA76">
+            <wp:extent cx="5836822" cy="8677275"/>
+            <wp:effectExtent l="0" t="0" r="0" b="0"/>
+            <wp:docPr id="1" name="Рисунок 1"/>
+            <wp:cNvGraphicFramePr>
+              <a:graphicFrameLocks xmlns:a="http://schemas.openxmlformats.org/drawingml/2006/main" noChangeAspect="1"/>
+            </wp:cNvGraphicFramePr>
+            <a:graphic xmlns:a="http://schemas.openxmlformats.org/drawingml/2006/main">
+              <a:graphicData uri="http://schemas.openxmlformats.org/drawingml/2006/picture">
+                <pic:pic xmlns:pic="http://schemas.openxmlformats.org/drawingml/2006/picture">
+                  <pic:nvPicPr>
+                    <pic:cNvPr id="0" name="algoritm.png"/>
+                    <pic:cNvPicPr/>
+                  </pic:nvPicPr>
+                  <pic:blipFill>
+                    <a:blip r:embed="rId7">
+                      <a:extLst>
+                        <a:ext uri="{28A0092B-C50C-407E-A947-70E740481C1C}">
+                          <a14:useLocalDpi xmlns:a14="http://schemas.microsoft.com/office/drawing/2010/main" val="0"/>
+                        </a:ext>
+                      </a:extLst>
+                    </a:blip>
+                    <a:stretch>
+                      <a:fillRect/>
+                    </a:stretch>
+                  </pic:blipFill>
+                  <pic:spPr>
+                    <a:xfrm>
+                      <a:off x="0" y="0"/>
+                      <a:ext cx="5838825" cy="8680253"/>
+                    </a:xfrm>
+                    <a:prstGeom prst="rect">
+                      <a:avLst/>
+                    </a:prstGeom>
+                  </pic:spPr>
+                </pic:pic>
+              </a:graphicData>
+            </a:graphic>
+          </wp:inline>
+        </w:drawing>
+      </w:r>
+    </w:p>
+    <w:p>
+      <w:pPr>
+        <w:spacing w:before="120" w:after="120" w:line="360" w:lineRule="auto"/>
+        <w:ind w:right="-2" w:firstLine="567"/>
+        <w:jc w:val="both"/>
+        <w:rPr>
+          <w:rFonts w:ascii="Times New Roman" w:hAnsi="Times New Roman" w:cs="Times New Roman"/>
+          <w:i/>
+          <w:sz w:val="28"/>
+          <w:szCs w:val="28"/>
+        </w:rPr>
+      </w:pPr>
+      <w:r>
+        <w:rPr>
+          <w:rFonts w:ascii="Times New Roman" w:hAnsi="Times New Roman" w:cs="Times New Roman"/>
+          <w:i/>
+          <w:sz w:val="28"/>
+          <w:szCs w:val="28"/>
+        </w:rPr>
+        <w:t xml:space="preserve">Рисунок 1.1 – блок схема алгоритма расчета </w:t>
+      </w:r>
+      <w:r>
+        <w:rPr>
+          <w:rFonts w:ascii="Times New Roman" w:hAnsi="Times New Roman" w:cs="Times New Roman"/>
+          <w:i/>
+          <w:sz w:val="28"/>
+          <w:szCs w:val="28"/>
+          <w:lang w:val="en-US"/>
+        </w:rPr>
+        <w:t>sin</w:t>
+      </w:r>
+      <w:r>
+        <w:rPr>
+          <w:rFonts w:ascii="Times New Roman" w:hAnsi="Times New Roman" w:cs="Times New Roman"/>
+          <w:i/>
+          <w:sz w:val="28"/>
+          <w:szCs w:val="28"/>
+        </w:rPr>
+        <w:t>(</w:t>
+      </w:r>
+      <w:r>
+        <w:rPr>
+          <w:rFonts w:ascii="Times New Roman" w:hAnsi="Times New Roman" w:cs="Times New Roman"/>
+          <w:i/>
+          <w:sz w:val="28"/>
+          <w:szCs w:val="28"/>
+          <w:lang w:val="en-US"/>
+        </w:rPr>
+        <w:t>X</w:t>
+      </w:r>
+      <w:r>
+        <w:rPr>
+          <w:rFonts w:ascii="Times New Roman" w:hAnsi="Times New Roman" w:cs="Times New Roman"/>
+          <w:i/>
+          <w:sz w:val="28"/>
+          <w:szCs w:val="28"/>
+        </w:rPr>
+        <w:t>) методом разложения в ряд.</w:t>
       </w:r>
     </w:p>
     <w:sectPr>
@@ -13173,7 +13360,7 @@
 </file>
 
 <file path=customXml/itemProps1.xml><?xml version="1.0" encoding="utf-8"?>
-<ds:datastoreItem xmlns:ds="http://schemas.openxmlformats.org/officeDocument/2006/customXml" ds:itemID="{FD4943FA-E469-4BF3-863F-7A567370D9AA}">
+<ds:datastoreItem xmlns:ds="http://schemas.openxmlformats.org/officeDocument/2006/customXml" ds:itemID="{39050DB4-8DD8-438E-91BF-391F3441FB51}">
   <ds:schemaRefs>
     <ds:schemaRef ds:uri="http://schemas.openxmlformats.org/officeDocument/2006/bibliography"/>
   </ds:schemaRefs>

</xml_diff>

<commit_message>
edited algoritm 1, and R2
</commit_message>
<xml_diff>
--- a/fazatron/R1.docx
+++ b/fazatron/R1.docx
@@ -12272,7 +12272,6 @@
           <w:szCs w:val="28"/>
         </w:rPr>
       </w:pPr>
-      <w:bookmarkStart w:id="0" w:name="_GoBack"/>
       <w:r>
         <w:rPr>
           <w:rFonts w:ascii="Times New Roman" w:hAnsi="Times New Roman" w:cs="Times New Roman"/>
@@ -12285,9 +12284,9 @@
         <w:lastRenderedPageBreak/>
         <w:drawing>
           <wp:inline distT="0" distB="0" distL="0" distR="0">
-            <wp:extent cx="5295900" cy="8391525"/>
-            <wp:effectExtent l="0" t="0" r="0" b="9525"/>
-            <wp:docPr id="2" name="Рисунок 2"/>
+            <wp:extent cx="5419725" cy="8724494"/>
+            <wp:effectExtent l="0" t="0" r="0" b="635"/>
+            <wp:docPr id="3" name="Рисунок 3"/>
             <wp:cNvGraphicFramePr>
               <a:graphicFrameLocks xmlns:a="http://schemas.openxmlformats.org/drawingml/2006/main" noChangeAspect="1"/>
             </wp:cNvGraphicFramePr>
@@ -12313,7 +12312,7 @@
                   <pic:spPr>
                     <a:xfrm>
                       <a:off x="0" y="0"/>
-                      <a:ext cx="5295900" cy="8391525"/>
+                      <a:ext cx="5423320" cy="8730281"/>
                     </a:xfrm>
                     <a:prstGeom prst="rect">
                       <a:avLst/>
@@ -12325,7 +12324,6 @@
           </wp:inline>
         </w:drawing>
       </w:r>
-      <w:bookmarkEnd w:id="0"/>
     </w:p>
     <w:p>
       <w:pPr>
@@ -12337,6 +12335,7 @@
           <w:i/>
           <w:sz w:val="28"/>
           <w:szCs w:val="28"/>
+          <w:lang w:val="en-US"/>
         </w:rPr>
       </w:pPr>
       <w:r>
@@ -12385,6 +12384,377 @@
           <w:szCs w:val="28"/>
         </w:rPr>
         <w:t>) методом разложения в ряд.</w:t>
+      </w:r>
+    </w:p>
+    <w:p>
+      <w:pPr>
+        <w:spacing w:before="120" w:after="120" w:line="360" w:lineRule="auto"/>
+        <w:ind w:right="-2" w:firstLine="567"/>
+        <w:jc w:val="both"/>
+        <w:rPr>
+          <w:rFonts w:ascii="Times New Roman" w:hAnsi="Times New Roman" w:cs="Times New Roman"/>
+          <w:sz w:val="28"/>
+          <w:szCs w:val="28"/>
+        </w:rPr>
+      </w:pPr>
+      <w:r>
+        <w:rPr>
+          <w:rFonts w:ascii="Times New Roman" w:hAnsi="Times New Roman" w:cs="Times New Roman"/>
+          <w:sz w:val="28"/>
+          <w:szCs w:val="28"/>
+        </w:rPr>
+        <w:lastRenderedPageBreak/>
+        <w:t>На Рисунке 1.1 были использованы следующие обозначения:</w:t>
+      </w:r>
+    </w:p>
+    <w:p>
+      <w:pPr>
+        <w:spacing w:before="120" w:after="120" w:line="360" w:lineRule="auto"/>
+        <w:ind w:left="1134" w:right="-2" w:hanging="567"/>
+        <w:jc w:val="both"/>
+        <w:rPr>
+          <w:rFonts w:ascii="Times New Roman" w:eastAsiaTheme="minorEastAsia" w:hAnsi="Times New Roman" w:cs="Times New Roman"/>
+          <w:sz w:val="28"/>
+          <w:szCs w:val="28"/>
+        </w:rPr>
+      </w:pPr>
+      <w:r>
+        <w:rPr>
+          <w:rFonts w:ascii="Times New Roman" w:hAnsi="Times New Roman" w:cs="Times New Roman"/>
+          <w:sz w:val="28"/>
+          <w:szCs w:val="28"/>
+          <w:lang w:val="en-US"/>
+        </w:rPr>
+        <w:t>a</w:t>
+      </w:r>
+      <w:r>
+        <w:rPr>
+          <w:rFonts w:ascii="Times New Roman" w:hAnsi="Times New Roman" w:cs="Times New Roman"/>
+          <w:sz w:val="28"/>
+          <w:szCs w:val="28"/>
+        </w:rPr>
+        <w:t xml:space="preserve"> –</w:t>
+      </w:r>
+      <w:r>
+        <w:rPr>
+          <w:rFonts w:ascii="Times New Roman" w:hAnsi="Times New Roman" w:cs="Times New Roman"/>
+          <w:sz w:val="28"/>
+          <w:szCs w:val="28"/>
+        </w:rPr>
+        <w:t xml:space="preserve"> константа, у которой </w:t>
+      </w:r>
+      <w:r>
+        <w:rPr>
+          <w:rFonts w:ascii="Times New Roman" w:eastAsiaTheme="minorEastAsia" w:hAnsi="Times New Roman" w:cs="Times New Roman"/>
+          <w:sz w:val="28"/>
+          <w:szCs w:val="28"/>
+        </w:rPr>
+        <w:t xml:space="preserve">в </w:t>
+      </w:r>
+      <m:oMath>
+        <m:f>
+          <m:fPr>
+            <m:ctrlPr>
+              <w:rPr>
+                <w:rFonts w:ascii="Cambria Math" w:hAnsi="Cambria Math" w:cs="Times New Roman"/>
+                <w:i/>
+                <w:sz w:val="28"/>
+                <w:szCs w:val="28"/>
+              </w:rPr>
+            </m:ctrlPr>
+          </m:fPr>
+          <m:num>
+            <m:r>
+              <w:rPr>
+                <w:rFonts w:ascii="Cambria Math" w:hAnsi="Cambria Math" w:cs="Times New Roman"/>
+                <w:sz w:val="28"/>
+                <w:szCs w:val="28"/>
+              </w:rPr>
+              <m:t>n-1</m:t>
+            </m:r>
+          </m:num>
+          <m:den>
+            <m:r>
+              <w:rPr>
+                <w:rFonts w:ascii="Cambria Math" w:hAnsi="Cambria Math" w:cs="Times New Roman"/>
+                <w:sz w:val="28"/>
+                <w:szCs w:val="28"/>
+              </w:rPr>
+              <m:t>2</m:t>
+            </m:r>
+          </m:den>
+        </m:f>
+      </m:oMath>
+      <w:r>
+        <w:rPr>
+          <w:rFonts w:ascii="Times New Roman" w:eastAsiaTheme="minorEastAsia" w:hAnsi="Times New Roman" w:cs="Times New Roman"/>
+          <w:sz w:val="28"/>
+          <w:szCs w:val="28"/>
+        </w:rPr>
+        <w:t xml:space="preserve"> разряде находится 1, а остальные разряды заполнен</w:t>
+      </w:r>
+      <w:bookmarkStart w:id="0" w:name="_GoBack"/>
+      <w:bookmarkEnd w:id="0"/>
+      <w:r>
+        <w:rPr>
+          <w:rFonts w:ascii="Times New Roman" w:eastAsiaTheme="minorEastAsia" w:hAnsi="Times New Roman" w:cs="Times New Roman"/>
+          <w:sz w:val="28"/>
+          <w:szCs w:val="28"/>
+        </w:rPr>
+        <w:t>ы 0</w:t>
+      </w:r>
+      <w:r>
+        <w:rPr>
+          <w:rFonts w:ascii="Times New Roman" w:eastAsiaTheme="minorEastAsia" w:hAnsi="Times New Roman" w:cs="Times New Roman"/>
+          <w:sz w:val="28"/>
+          <w:szCs w:val="28"/>
+        </w:rPr>
+        <w:t>,</w:t>
+      </w:r>
+    </w:p>
+    <w:p>
+      <w:pPr>
+        <w:spacing w:before="120" w:after="120" w:line="360" w:lineRule="auto"/>
+        <w:ind w:left="1134" w:right="-2" w:hanging="567"/>
+        <w:jc w:val="both"/>
+        <w:rPr>
+          <w:rFonts w:ascii="Times New Roman" w:eastAsiaTheme="minorEastAsia" w:hAnsi="Times New Roman" w:cs="Times New Roman"/>
+          <w:sz w:val="28"/>
+          <w:szCs w:val="28"/>
+        </w:rPr>
+      </w:pPr>
+      <w:proofErr w:type="gramStart"/>
+      <w:r>
+        <w:rPr>
+          <w:rFonts w:ascii="Times New Roman" w:eastAsiaTheme="minorEastAsia" w:hAnsi="Times New Roman" w:cs="Times New Roman"/>
+          <w:sz w:val="28"/>
+          <w:szCs w:val="28"/>
+          <w:lang w:val="en-US"/>
+        </w:rPr>
+        <w:t>x</w:t>
+      </w:r>
+      <w:proofErr w:type="gramEnd"/>
+      <w:r>
+        <w:rPr>
+          <w:rFonts w:ascii="Times New Roman" w:eastAsiaTheme="minorEastAsia" w:hAnsi="Times New Roman" w:cs="Times New Roman"/>
+          <w:sz w:val="28"/>
+          <w:szCs w:val="28"/>
+        </w:rPr>
+        <w:t xml:space="preserve"> –</w:t>
+      </w:r>
+      <w:r>
+        <w:rPr>
+          <w:rFonts w:ascii="Times New Roman" w:eastAsiaTheme="minorEastAsia" w:hAnsi="Times New Roman" w:cs="Times New Roman"/>
+          <w:sz w:val="28"/>
+          <w:szCs w:val="28"/>
+        </w:rPr>
+        <w:tab/>
+      </w:r>
+      <w:r>
+        <w:rPr>
+          <w:rFonts w:ascii="Times New Roman" w:eastAsiaTheme="minorEastAsia" w:hAnsi="Times New Roman" w:cs="Times New Roman"/>
+          <w:sz w:val="28"/>
+          <w:szCs w:val="28"/>
+        </w:rPr>
+        <w:t xml:space="preserve">константа, представляющая собой </w:t>
+      </w:r>
+      <w:r>
+        <w:rPr>
+          <w:rFonts w:ascii="Times New Roman" w:eastAsiaTheme="minorEastAsia" w:hAnsi="Times New Roman" w:cs="Times New Roman"/>
+          <w:sz w:val="28"/>
+          <w:szCs w:val="28"/>
+        </w:rPr>
+        <w:t>аргумент</w:t>
+      </w:r>
+      <w:r>
+        <w:rPr>
+          <w:rFonts w:ascii="Times New Roman" w:eastAsiaTheme="minorEastAsia" w:hAnsi="Times New Roman" w:cs="Times New Roman"/>
+          <w:sz w:val="28"/>
+          <w:szCs w:val="28"/>
+        </w:rPr>
+        <w:t xml:space="preserve"> функции </w:t>
+      </w:r>
+      <w:r>
+        <w:rPr>
+          <w:rFonts w:ascii="Times New Roman" w:eastAsiaTheme="minorEastAsia" w:hAnsi="Times New Roman" w:cs="Times New Roman"/>
+          <w:sz w:val="28"/>
+          <w:szCs w:val="28"/>
+          <w:lang w:val="en-US"/>
+        </w:rPr>
+        <w:t>sin</w:t>
+      </w:r>
+      <w:r>
+        <w:rPr>
+          <w:rFonts w:ascii="Times New Roman" w:eastAsiaTheme="minorEastAsia" w:hAnsi="Times New Roman" w:cs="Times New Roman"/>
+          <w:sz w:val="28"/>
+          <w:szCs w:val="28"/>
+        </w:rPr>
+        <w:t>(</w:t>
+      </w:r>
+      <w:r>
+        <w:rPr>
+          <w:rFonts w:ascii="Times New Roman" w:eastAsiaTheme="minorEastAsia" w:hAnsi="Times New Roman" w:cs="Times New Roman"/>
+          <w:sz w:val="28"/>
+          <w:szCs w:val="28"/>
+          <w:lang w:val="en-US"/>
+        </w:rPr>
+        <w:t>x</w:t>
+      </w:r>
+      <w:r>
+        <w:rPr>
+          <w:rFonts w:ascii="Times New Roman" w:eastAsiaTheme="minorEastAsia" w:hAnsi="Times New Roman" w:cs="Times New Roman"/>
+          <w:sz w:val="28"/>
+          <w:szCs w:val="28"/>
+        </w:rPr>
+        <w:t>),</w:t>
+      </w:r>
+    </w:p>
+    <w:p>
+      <w:pPr>
+        <w:spacing w:before="120" w:after="120" w:line="360" w:lineRule="auto"/>
+        <w:ind w:left="1134" w:right="-2" w:hanging="567"/>
+        <w:jc w:val="both"/>
+        <w:rPr>
+          <w:rFonts w:ascii="Times New Roman" w:eastAsiaTheme="minorEastAsia" w:hAnsi="Times New Roman" w:cs="Times New Roman"/>
+          <w:sz w:val="28"/>
+          <w:szCs w:val="28"/>
+        </w:rPr>
+      </w:pPr>
+      <w:r>
+        <w:rPr>
+          <w:rFonts w:ascii="Times New Roman" w:eastAsiaTheme="minorEastAsia" w:hAnsi="Times New Roman" w:cs="Times New Roman"/>
+          <w:sz w:val="28"/>
+          <w:szCs w:val="28"/>
+          <w:lang w:val="en-US"/>
+        </w:rPr>
+        <w:t>b</w:t>
+      </w:r>
+      <w:r>
+        <w:rPr>
+          <w:rFonts w:ascii="Times New Roman" w:eastAsiaTheme="minorEastAsia" w:hAnsi="Times New Roman" w:cs="Times New Roman"/>
+          <w:sz w:val="28"/>
+          <w:szCs w:val="28"/>
+        </w:rPr>
+        <w:t>1…</w:t>
+      </w:r>
+      <w:proofErr w:type="spellStart"/>
+      <w:r>
+        <w:rPr>
+          <w:rFonts w:ascii="Times New Roman" w:eastAsiaTheme="minorEastAsia" w:hAnsi="Times New Roman" w:cs="Times New Roman"/>
+          <w:sz w:val="28"/>
+          <w:szCs w:val="28"/>
+          <w:lang w:val="en-US"/>
+        </w:rPr>
+        <w:t>bN</w:t>
+      </w:r>
+      <w:proofErr w:type="spellEnd"/>
+      <w:r>
+        <w:rPr>
+          <w:rFonts w:ascii="Times New Roman" w:eastAsiaTheme="minorEastAsia" w:hAnsi="Times New Roman" w:cs="Times New Roman"/>
+          <w:sz w:val="28"/>
+          <w:szCs w:val="28"/>
+        </w:rPr>
+        <w:t xml:space="preserve"> – </w:t>
+      </w:r>
+      <w:r>
+        <w:rPr>
+          <w:rFonts w:ascii="Times New Roman" w:eastAsiaTheme="minorEastAsia" w:hAnsi="Times New Roman" w:cs="Times New Roman"/>
+          <w:sz w:val="28"/>
+          <w:szCs w:val="28"/>
+        </w:rPr>
+        <w:t xml:space="preserve">константы, представляющие собой соответствующие </w:t>
+      </w:r>
+      <w:proofErr w:type="gramStart"/>
+      <w:r>
+        <w:rPr>
+          <w:rFonts w:ascii="Times New Roman" w:eastAsiaTheme="minorEastAsia" w:hAnsi="Times New Roman" w:cs="Times New Roman"/>
+          <w:sz w:val="28"/>
+          <w:szCs w:val="28"/>
+        </w:rPr>
+        <w:t xml:space="preserve">коэффициенты </w:t>
+      </w:r>
+      <w:proofErr w:type="gramEnd"/>
+      <m:oMath>
+        <m:sSub>
+          <m:sSubPr>
+            <m:ctrlPr>
+              <w:rPr>
+                <w:rFonts w:ascii="Cambria Math" w:eastAsiaTheme="minorEastAsia" w:hAnsi="Cambria Math" w:cs="Times New Roman"/>
+                <w:i/>
+                <w:sz w:val="28"/>
+                <w:szCs w:val="28"/>
+              </w:rPr>
+            </m:ctrlPr>
+          </m:sSubPr>
+          <m:e>
+            <m:r>
+              <w:rPr>
+                <w:rFonts w:ascii="Cambria Math" w:eastAsiaTheme="minorEastAsia" w:hAnsi="Cambria Math" w:cs="Times New Roman"/>
+                <w:sz w:val="28"/>
+                <w:szCs w:val="28"/>
+              </w:rPr>
+              <m:t>b</m:t>
+            </m:r>
+          </m:e>
+          <m:sub>
+            <m:r>
+              <w:rPr>
+                <w:rFonts w:ascii="Cambria Math" w:eastAsiaTheme="minorEastAsia" w:hAnsi="Cambria Math" w:cs="Times New Roman"/>
+                <w:sz w:val="28"/>
+                <w:szCs w:val="28"/>
+              </w:rPr>
+              <m:t>1</m:t>
+            </m:r>
+          </m:sub>
+        </m:sSub>
+        <m:r>
+          <w:rPr>
+            <w:rFonts w:ascii="Cambria Math" w:eastAsiaTheme="minorEastAsia" w:hAnsi="Cambria Math" w:cs="Times New Roman"/>
+            <w:sz w:val="28"/>
+            <w:szCs w:val="28"/>
+          </w:rPr>
+          <m:t>…</m:t>
+        </m:r>
+        <m:sSub>
+          <m:sSubPr>
+            <m:ctrlPr>
+              <w:rPr>
+                <w:rFonts w:ascii="Cambria Math" w:eastAsiaTheme="minorEastAsia" w:hAnsi="Cambria Math" w:cs="Times New Roman"/>
+                <w:i/>
+                <w:sz w:val="28"/>
+                <w:szCs w:val="28"/>
+              </w:rPr>
+            </m:ctrlPr>
+          </m:sSubPr>
+          <m:e>
+            <m:r>
+              <w:rPr>
+                <w:rFonts w:ascii="Cambria Math" w:eastAsiaTheme="minorEastAsia" w:hAnsi="Cambria Math" w:cs="Times New Roman"/>
+                <w:sz w:val="28"/>
+                <w:szCs w:val="28"/>
+              </w:rPr>
+              <m:t>b</m:t>
+            </m:r>
+          </m:e>
+          <m:sub>
+            <m:r>
+              <w:rPr>
+                <w:rFonts w:ascii="Cambria Math" w:eastAsiaTheme="minorEastAsia" w:hAnsi="Cambria Math" w:cs="Times New Roman"/>
+                <w:sz w:val="28"/>
+                <w:szCs w:val="28"/>
+              </w:rPr>
+              <m:t>n</m:t>
+            </m:r>
+          </m:sub>
+        </m:sSub>
+      </m:oMath>
+      <w:r>
+        <w:rPr>
+          <w:rFonts w:ascii="Times New Roman" w:eastAsiaTheme="minorEastAsia" w:hAnsi="Times New Roman" w:cs="Times New Roman"/>
+          <w:sz w:val="28"/>
+          <w:szCs w:val="28"/>
+        </w:rPr>
+        <w:t>.</w:t>
       </w:r>
     </w:p>
     <w:sectPr>
@@ -13360,7 +13730,7 @@
 </file>
 
 <file path=customXml/itemProps1.xml><?xml version="1.0" encoding="utf-8"?>
-<ds:datastoreItem xmlns:ds="http://schemas.openxmlformats.org/officeDocument/2006/customXml" ds:itemID="{D89B4678-F97B-4A11-8FF9-6F0B5DB1F3F5}">
+<ds:datastoreItem xmlns:ds="http://schemas.openxmlformats.org/officeDocument/2006/customXml" ds:itemID="{FCCE4A5E-374E-43B1-8407-1DF373BF724F}">
   <ds:schemaRefs>
     <ds:schemaRef ds:uri="http://schemas.openxmlformats.org/officeDocument/2006/bibliography"/>
   </ds:schemaRefs>

</xml_diff>

<commit_message>
R1,R2,P_A - complete, R3 - pre complete;
</commit_message>
<xml_diff>
--- a/fazatron/R1.docx
+++ b/fazatron/R1.docx
@@ -11575,120 +11575,10 @@
           <w:sz w:val="28"/>
           <w:szCs w:val="28"/>
         </w:rPr>
-        <w:t xml:space="preserve"> Методика расчета, листинг программы и результаты </w:t>
-      </w:r>
-      <w:proofErr w:type="gramStart"/>
-      <w:r>
-        <w:rPr>
-          <w:rFonts w:ascii="Times New Roman" w:eastAsiaTheme="minorEastAsia" w:hAnsi="Times New Roman" w:cs="Times New Roman"/>
-          <w:sz w:val="28"/>
-          <w:szCs w:val="28"/>
-        </w:rPr>
-        <w:t>представлены в Приложении А. Ниже приведена</w:t>
-      </w:r>
-      <w:proofErr w:type="gramEnd"/>
-      <w:r>
-        <w:rPr>
-          <w:rFonts w:ascii="Times New Roman" w:eastAsiaTheme="minorEastAsia" w:hAnsi="Times New Roman" w:cs="Times New Roman"/>
-          <w:sz w:val="28"/>
-          <w:szCs w:val="28"/>
-        </w:rPr>
-        <w:t xml:space="preserve"> таблица числовых значений коэффициентов </w:t>
-      </w:r>
-      <m:oMath>
-        <m:sSub>
-          <m:sSubPr>
-            <m:ctrlPr>
-              <w:rPr>
-                <w:rFonts w:ascii="Cambria Math" w:hAnsi="Cambria Math" w:cs="Times New Roman"/>
-                <w:i/>
-                <w:sz w:val="28"/>
-                <w:szCs w:val="28"/>
-                <w:lang w:val="en-US"/>
-              </w:rPr>
-            </m:ctrlPr>
-          </m:sSubPr>
-          <m:e>
-            <m:r>
-              <w:rPr>
-                <w:rFonts w:ascii="Cambria Math" w:hAnsi="Cambria Math" w:cs="Times New Roman"/>
-                <w:sz w:val="28"/>
-                <w:szCs w:val="28"/>
-                <w:lang w:val="en-US"/>
-              </w:rPr>
-              <m:t>b</m:t>
-            </m:r>
-            <m:ctrlPr>
-              <w:rPr>
-                <w:rFonts w:ascii="Cambria Math" w:hAnsi="Cambria Math" w:cs="Times New Roman"/>
-                <w:i/>
-                <w:sz w:val="28"/>
-                <w:szCs w:val="28"/>
-              </w:rPr>
-            </m:ctrlPr>
-          </m:e>
-          <m:sub>
-            <m:r>
-              <w:rPr>
-                <w:rFonts w:ascii="Cambria Math" w:hAnsi="Cambria Math" w:cs="Times New Roman"/>
-                <w:sz w:val="28"/>
-                <w:szCs w:val="28"/>
-              </w:rPr>
-              <m:t>1</m:t>
-            </m:r>
-          </m:sub>
-        </m:sSub>
-        <m:r>
-          <w:rPr>
-            <w:rFonts w:ascii="Cambria Math" w:hAnsi="Cambria Math" w:cs="Times New Roman"/>
-            <w:sz w:val="28"/>
-            <w:szCs w:val="28"/>
-          </w:rPr>
-          <m:t xml:space="preserve">… </m:t>
-        </m:r>
-        <m:sSub>
-          <m:sSubPr>
-            <m:ctrlPr>
-              <w:rPr>
-                <w:rFonts w:ascii="Cambria Math" w:hAnsi="Cambria Math" w:cs="Times New Roman"/>
-                <w:i/>
-                <w:sz w:val="28"/>
-                <w:szCs w:val="28"/>
-                <w:lang w:val="en-US"/>
-              </w:rPr>
-            </m:ctrlPr>
-          </m:sSubPr>
-          <m:e>
-            <m:r>
-              <w:rPr>
-                <w:rFonts w:ascii="Cambria Math" w:hAnsi="Cambria Math" w:cs="Times New Roman"/>
-                <w:sz w:val="28"/>
-                <w:szCs w:val="28"/>
-                <w:lang w:val="en-US"/>
-              </w:rPr>
-              <m:t>b</m:t>
-            </m:r>
-          </m:e>
-          <m:sub>
-            <m:r>
-              <w:rPr>
-                <w:rFonts w:ascii="Cambria Math" w:hAnsi="Cambria Math" w:cs="Times New Roman"/>
-                <w:sz w:val="28"/>
-                <w:szCs w:val="28"/>
-              </w:rPr>
-              <m:t>n</m:t>
-            </m:r>
-          </m:sub>
-        </m:sSub>
-      </m:oMath>
-      <w:r>
-        <w:rPr>
-          <w:rFonts w:ascii="Times New Roman" w:eastAsiaTheme="minorEastAsia" w:hAnsi="Times New Roman" w:cs="Times New Roman"/>
-          <w:sz w:val="28"/>
-          <w:szCs w:val="28"/>
-        </w:rPr>
-        <w:t>.</w:t>
-      </w:r>
+        <w:t xml:space="preserve"> Методика расчета, листинг программы и результаты представлены в Приложении А. </w:t>
+      </w:r>
+      <w:bookmarkStart w:id="0" w:name="_GoBack"/>
+      <w:bookmarkEnd w:id="0"/>
     </w:p>
     <w:p>
       <w:pPr>
@@ -11707,25 +11597,23 @@
           <w:sz w:val="28"/>
           <w:szCs w:val="28"/>
         </w:rPr>
-        <w:t>На основании таблицы</w:t>
-      </w:r>
-      <w:proofErr w:type="gramStart"/>
-      <w:r>
-        <w:rPr>
-          <w:rFonts w:ascii="Times New Roman" w:eastAsiaTheme="minorEastAsia" w:hAnsi="Times New Roman" w:cs="Times New Roman"/>
-          <w:sz w:val="28"/>
-          <w:szCs w:val="28"/>
-        </w:rPr>
-        <w:t xml:space="preserve"> […] </w:t>
-      </w:r>
-      <w:proofErr w:type="gramEnd"/>
-      <w:r>
-        <w:rPr>
-          <w:rFonts w:ascii="Times New Roman" w:eastAsiaTheme="minorEastAsia" w:hAnsi="Times New Roman" w:cs="Times New Roman"/>
-          <w:sz w:val="28"/>
-          <w:szCs w:val="28"/>
-        </w:rPr>
-        <w:t xml:space="preserve">формула </w:t>
+        <w:t xml:space="preserve">На основании </w:t>
+      </w:r>
+      <w:r>
+        <w:rPr>
+          <w:rFonts w:ascii="Times New Roman" w:eastAsiaTheme="minorEastAsia" w:hAnsi="Times New Roman" w:cs="Times New Roman"/>
+          <w:sz w:val="28"/>
+          <w:szCs w:val="28"/>
+        </w:rPr>
+        <w:t>Таблицы А.2 Приложения А</w:t>
+      </w:r>
+      <w:r>
+        <w:rPr>
+          <w:rFonts w:ascii="Times New Roman" w:eastAsiaTheme="minorEastAsia" w:hAnsi="Times New Roman" w:cs="Times New Roman"/>
+          <w:sz w:val="28"/>
+          <w:szCs w:val="28"/>
+        </w:rPr>
+        <w:t xml:space="preserve"> формула </w:t>
       </w:r>
       <w:r>
         <w:rPr>
@@ -11759,8 +11647,8 @@
         <w:tblLook w:val="04A0" w:firstRow="1" w:lastRow="0" w:firstColumn="1" w:lastColumn="0" w:noHBand="0" w:noVBand="1"/>
       </w:tblPr>
       <w:tblGrid>
-        <w:gridCol w:w="8925"/>
-        <w:gridCol w:w="1497"/>
+        <w:gridCol w:w="8929"/>
+        <w:gridCol w:w="1493"/>
       </w:tblGrid>
       <w:tr>
         <w:tc>
@@ -11838,7 +11726,29 @@
                     <w:sz w:val="28"/>
                     <w:szCs w:val="28"/>
                   </w:rPr>
-                  <m:t>≅(число)</m:t>
+                  <m:t>≅</m:t>
+                </m:r>
+                <m:r>
+                  <m:rPr>
+                    <m:sty m:val="p"/>
+                  </m:rPr>
+                  <w:rPr>
+                    <w:rFonts w:ascii="Cambria Math" w:hAnsi="Cambria Math" w:cstheme="minorHAnsi"/>
+                    <w:sz w:val="28"/>
+                    <w:szCs w:val="28"/>
+                  </w:rPr>
+                  <m:t>0.9999939275</m:t>
+                </m:r>
+                <m:r>
+                  <m:rPr>
+                    <m:sty m:val="p"/>
+                  </m:rPr>
+                  <w:rPr>
+                    <w:rFonts w:ascii="Cambria Math" w:hAnsi="Cambria Math" w:cstheme="minorHAnsi"/>
+                    <w:sz w:val="28"/>
+                    <w:szCs w:val="28"/>
+                  </w:rPr>
+                  <m:t>*</m:t>
                 </m:r>
                 <m:r>
                   <w:rPr>
@@ -11850,12 +11760,26 @@
                   <m:t>x</m:t>
                 </m:r>
                 <m:r>
+                  <m:rPr>
+                    <m:sty m:val="p"/>
+                  </m:rPr>
                   <w:rPr>
-                    <w:rFonts w:ascii="Cambria Math" w:hAnsi="Cambria Math" w:cs="Times New Roman"/>
+                    <w:rFonts w:ascii="Cambria Math" w:hAnsi="Cambria Math" w:cstheme="minorHAnsi"/>
                     <w:sz w:val="28"/>
                     <w:szCs w:val="28"/>
                   </w:rPr>
-                  <m:t>+(число)</m:t>
+                  <m:t>-0.1665572761</m:t>
+                </m:r>
+                <m:r>
+                  <m:rPr>
+                    <m:sty m:val="p"/>
+                  </m:rPr>
+                  <w:rPr>
+                    <w:rFonts w:ascii="Cambria Math" w:hAnsi="Cambria Math" w:cstheme="minorHAnsi"/>
+                    <w:sz w:val="28"/>
+                    <w:szCs w:val="28"/>
+                  </w:rPr>
+                  <m:t>*</m:t>
                 </m:r>
                 <m:sSup>
                   <m:sSupPr>
@@ -11897,7 +11821,18 @@
                     <w:sz w:val="28"/>
                     <w:szCs w:val="28"/>
                   </w:rPr>
-                  <m:t>+(число)</m:t>
+                  <m:t>+</m:t>
+                </m:r>
+                <m:r>
+                  <m:rPr>
+                    <m:sty m:val="p"/>
+                  </m:rPr>
+                  <w:rPr>
+                    <w:rFonts w:ascii="Cambria Math" w:hAnsi="Cambria Math" w:cstheme="minorHAnsi"/>
+                    <w:sz w:val="28"/>
+                    <w:szCs w:val="28"/>
+                  </w:rPr>
+                  <m:t>0.008040321793</m:t>
                 </m:r>
                 <m:sSup>
                   <m:sSupPr>
@@ -11930,204 +11865,6 @@
                         <w:szCs w:val="28"/>
                       </w:rPr>
                       <m:t>5</m:t>
-                    </m:r>
-                  </m:sup>
-                </m:sSup>
-                <m:r>
-                  <w:rPr>
-                    <w:rFonts w:ascii="Cambria Math" w:hAnsi="Cambria Math" w:cs="Times New Roman"/>
-                    <w:sz w:val="28"/>
-                    <w:szCs w:val="28"/>
-                  </w:rPr>
-                  <m:t>+(число)</m:t>
-                </m:r>
-                <m:sSup>
-                  <m:sSupPr>
-                    <m:ctrlPr>
-                      <w:rPr>
-                        <w:rFonts w:ascii="Cambria Math" w:hAnsi="Cambria Math" w:cs="Times New Roman"/>
-                        <w:i/>
-                        <w:sz w:val="28"/>
-                        <w:szCs w:val="28"/>
-                        <w:lang w:val="en-US"/>
-                      </w:rPr>
-                    </m:ctrlPr>
-                  </m:sSupPr>
-                  <m:e>
-                    <m:r>
-                      <w:rPr>
-                        <w:rFonts w:ascii="Cambria Math" w:hAnsi="Cambria Math" w:cs="Times New Roman"/>
-                        <w:sz w:val="28"/>
-                        <w:szCs w:val="28"/>
-                        <w:lang w:val="en-US"/>
-                      </w:rPr>
-                      <m:t>x</m:t>
-                    </m:r>
-                  </m:e>
-                  <m:sup>
-                    <m:r>
-                      <w:rPr>
-                        <w:rFonts w:ascii="Cambria Math" w:hAnsi="Cambria Math" w:cs="Times New Roman"/>
-                        <w:sz w:val="28"/>
-                        <w:szCs w:val="28"/>
-                      </w:rPr>
-                      <m:t>7</m:t>
-                    </m:r>
-                  </m:sup>
-                </m:sSup>
-                <m:r>
-                  <w:rPr>
-                    <w:rFonts w:ascii="Cambria Math" w:hAnsi="Cambria Math" w:cs="Times New Roman"/>
-                    <w:sz w:val="28"/>
-                    <w:szCs w:val="28"/>
-                  </w:rPr>
-                  <m:t>+(число)</m:t>
-                </m:r>
-                <m:sSup>
-                  <m:sSupPr>
-                    <m:ctrlPr>
-                      <w:rPr>
-                        <w:rFonts w:ascii="Cambria Math" w:hAnsi="Cambria Math" w:cs="Times New Roman"/>
-                        <w:i/>
-                        <w:sz w:val="28"/>
-                        <w:szCs w:val="28"/>
-                        <w:lang w:val="en-US"/>
-                      </w:rPr>
-                    </m:ctrlPr>
-                  </m:sSupPr>
-                  <m:e>
-                    <m:r>
-                      <w:rPr>
-                        <w:rFonts w:ascii="Cambria Math" w:hAnsi="Cambria Math" w:cs="Times New Roman"/>
-                        <w:sz w:val="28"/>
-                        <w:szCs w:val="28"/>
-                        <w:lang w:val="en-US"/>
-                      </w:rPr>
-                      <m:t>x</m:t>
-                    </m:r>
-                  </m:e>
-                  <m:sup>
-                    <m:r>
-                      <w:rPr>
-                        <w:rFonts w:ascii="Cambria Math" w:hAnsi="Cambria Math" w:cs="Times New Roman"/>
-                        <w:sz w:val="28"/>
-                        <w:szCs w:val="28"/>
-                      </w:rPr>
-                      <m:t xml:space="preserve">9 </m:t>
-                    </m:r>
-                  </m:sup>
-                </m:sSup>
-                <m:r>
-                  <w:rPr>
-                    <w:rFonts w:ascii="Cambria Math" w:hAnsi="Cambria Math" w:cs="Times New Roman"/>
-                    <w:sz w:val="28"/>
-                    <w:szCs w:val="28"/>
-                  </w:rPr>
-                  <m:t>+(число)</m:t>
-                </m:r>
-                <m:sSup>
-                  <m:sSupPr>
-                    <m:ctrlPr>
-                      <w:rPr>
-                        <w:rFonts w:ascii="Cambria Math" w:hAnsi="Cambria Math" w:cs="Times New Roman"/>
-                        <w:i/>
-                        <w:sz w:val="28"/>
-                        <w:szCs w:val="28"/>
-                        <w:lang w:val="en-US"/>
-                      </w:rPr>
-                    </m:ctrlPr>
-                  </m:sSupPr>
-                  <m:e>
-                    <m:r>
-                      <w:rPr>
-                        <w:rFonts w:ascii="Cambria Math" w:hAnsi="Cambria Math" w:cs="Times New Roman"/>
-                        <w:sz w:val="28"/>
-                        <w:szCs w:val="28"/>
-                        <w:lang w:val="en-US"/>
-                      </w:rPr>
-                      <m:t>x</m:t>
-                    </m:r>
-                  </m:e>
-                  <m:sup>
-                    <m:r>
-                      <w:rPr>
-                        <w:rFonts w:ascii="Cambria Math" w:hAnsi="Cambria Math" w:cs="Times New Roman"/>
-                        <w:sz w:val="28"/>
-                        <w:szCs w:val="28"/>
-                      </w:rPr>
-                      <m:t>11</m:t>
-                    </m:r>
-                  </m:sup>
-                </m:sSup>
-                <m:r>
-                  <w:rPr>
-                    <w:rFonts w:ascii="Cambria Math" w:hAnsi="Cambria Math" w:cs="Times New Roman"/>
-                    <w:sz w:val="28"/>
-                    <w:szCs w:val="28"/>
-                  </w:rPr>
-                  <m:t>+…+</m:t>
-                </m:r>
-                <m:sSub>
-                  <m:sSubPr>
-                    <m:ctrlPr>
-                      <w:rPr>
-                        <w:rFonts w:ascii="Cambria Math" w:hAnsi="Cambria Math" w:cs="Times New Roman"/>
-                        <w:i/>
-                        <w:sz w:val="28"/>
-                        <w:szCs w:val="28"/>
-                      </w:rPr>
-                    </m:ctrlPr>
-                  </m:sSubPr>
-                  <m:e>
-                    <m:r>
-                      <w:rPr>
-                        <w:rFonts w:ascii="Cambria Math" w:hAnsi="Cambria Math" w:cs="Times New Roman"/>
-                        <w:sz w:val="28"/>
-                        <w:szCs w:val="28"/>
-                      </w:rPr>
-                      <m:t>b</m:t>
-                    </m:r>
-                  </m:e>
-                  <m:sub>
-                    <m:r>
-                      <w:rPr>
-                        <w:rFonts w:ascii="Cambria Math" w:hAnsi="Cambria Math" w:cs="Times New Roman"/>
-                        <w:sz w:val="28"/>
-                        <w:szCs w:val="28"/>
-                      </w:rPr>
-                      <m:t>n</m:t>
-                    </m:r>
-                  </m:sub>
-                </m:sSub>
-                <m:sSup>
-                  <m:sSupPr>
-                    <m:ctrlPr>
-                      <w:rPr>
-                        <w:rFonts w:ascii="Cambria Math" w:hAnsi="Cambria Math" w:cs="Times New Roman"/>
-                        <w:i/>
-                        <w:sz w:val="28"/>
-                        <w:szCs w:val="28"/>
-                      </w:rPr>
-                    </m:ctrlPr>
-                  </m:sSupPr>
-                  <m:e>
-                    <m:r>
-                      <w:rPr>
-                        <w:rFonts w:ascii="Cambria Math" w:hAnsi="Cambria Math" w:cs="Times New Roman"/>
-                        <w:sz w:val="28"/>
-                        <w:szCs w:val="28"/>
-                      </w:rPr>
-                      <m:t>x</m:t>
-                    </m:r>
-                  </m:e>
-                  <m:sup>
-                    <m:r>
-                      <w:rPr>
-                        <w:rFonts w:ascii="Cambria Math" w:hAnsi="Cambria Math" w:cs="Times New Roman"/>
-                        <w:sz w:val="28"/>
-                        <w:szCs w:val="28"/>
-                      </w:rPr>
-                      <m:t>n</m:t>
                     </m:r>
                   </m:sup>
                 </m:sSup>
@@ -12335,7 +12072,6 @@
           <w:i/>
           <w:sz w:val="28"/>
           <w:szCs w:val="28"/>
-          <w:lang w:val="en-US"/>
         </w:rPr>
       </w:pPr>
       <w:r>
@@ -12491,17 +12227,7 @@
           <w:sz w:val="28"/>
           <w:szCs w:val="28"/>
         </w:rPr>
-        <w:t xml:space="preserve"> разряде находится 1, а остальные разряды заполнен</w:t>
-      </w:r>
-      <w:bookmarkStart w:id="0" w:name="_GoBack"/>
-      <w:bookmarkEnd w:id="0"/>
-      <w:r>
-        <w:rPr>
-          <w:rFonts w:ascii="Times New Roman" w:eastAsiaTheme="minorEastAsia" w:hAnsi="Times New Roman" w:cs="Times New Roman"/>
-          <w:sz w:val="28"/>
-          <w:szCs w:val="28"/>
-        </w:rPr>
-        <w:t>ы 0</w:t>
+        <w:t xml:space="preserve"> разряде находится 1, а остальные разряды заполнены 0</w:t>
       </w:r>
       <w:r>
         <w:rPr>
@@ -13730,7 +13456,7 @@
 </file>
 
 <file path=customXml/itemProps1.xml><?xml version="1.0" encoding="utf-8"?>
-<ds:datastoreItem xmlns:ds="http://schemas.openxmlformats.org/officeDocument/2006/customXml" ds:itemID="{FCCE4A5E-374E-43B1-8407-1DF373BF724F}">
+<ds:datastoreItem xmlns:ds="http://schemas.openxmlformats.org/officeDocument/2006/customXml" ds:itemID="{1063AC24-031E-4EB2-B70F-335744D2C620}">
   <ds:schemaRefs>
     <ds:schemaRef ds:uri="http://schemas.openxmlformats.org/officeDocument/2006/bibliography"/>
   </ds:schemaRefs>

</xml_diff>